<commit_message>
Update solution for CP4.3
Add note about needing more output columns.
Add clarifications on metrics and submission.
Change Matlab code to compute standard variance (normalize to number of
samples).
</commit_message>
<xml_diff>
--- a/solutions/problem3/problem-3-solution.docx
+++ b/solutions/problem3/problem-3-solution.docx
@@ -443,7 +443,12 @@
         <w:t>).</w:t>
       </w:r>
       <w:r>
-        <w:t xml:space="preserve"> The Excel format file is represented by three CSV files, one for each query, i.e. map, smoothing, and filtering.</w:t>
+        <w:t xml:space="preserve"> The Excel format file is represented by three CSV files, one </w:t>
+      </w:r>
+      <w:bookmarkStart w:id="0" w:name="_GoBack"/>
+      <w:bookmarkEnd w:id="0"/>
+      <w:r>
+        <w:t>for each query, i.e. map, smoothing, and filtering.</w:t>
       </w:r>
     </w:p>
     <w:p>
@@ -758,7 +763,166 @@
     </w:p>
     <w:p>
       <w:pPr>
+        <w:rPr>
+          <w:b/>
+        </w:rPr>
+      </w:pPr>
+      <w:r>
+        <w:rPr>
+          <w:b/>
+        </w:rPr>
+        <w:t>Submission</w:t>
+      </w:r>
+      <w:r>
+        <w:rPr>
+          <w:b/>
+        </w:rPr>
+        <w:t>:</w:t>
+      </w:r>
+    </w:p>
+    <w:p>
+      <w:r>
+        <w:t>The metric value should be computed for each elapsed time step (by calling the provided code or by implementing yourself). The metric value should be reported for several elapsed time steps. The number of elapsed time steps should be sufficient to establish an “informative profile”.</w:t>
+      </w:r>
+    </w:p>
+    <w:p>
+      <w:pPr>
         <w:spacing w:after="0" w:line="240" w:lineRule="auto"/>
+      </w:pPr>
+      <w:r>
+        <w:t>For further details regarding submission of the metric and your code, please refer to the main CP4 problem description document, e.g. PPAML-Challenge-Problem-4.pdf.</w:t>
+      </w:r>
+    </w:p>
+    <w:p>
+      <w:pPr>
+        <w:spacing w:after="0" w:line="240" w:lineRule="auto"/>
+      </w:pPr>
+    </w:p>
+    <w:p>
+      <w:pPr>
+        <w:spacing w:after="0" w:line="240" w:lineRule="auto"/>
+      </w:pPr>
+      <w:r>
+        <w:t>Sample output files for this problem have been provided in the “</w:t>
+      </w:r>
+      <w:proofErr w:type="spellStart"/>
+      <w:r>
+        <w:t>sampleoutput</w:t>
+      </w:r>
+      <w:proofErr w:type="spellEnd"/>
+      <w:r>
+        <w:t>” folder:</w:t>
+      </w:r>
+    </w:p>
+    <w:p>
+      <w:pPr>
+        <w:spacing w:after="0" w:line="240" w:lineRule="auto"/>
+      </w:pPr>
+    </w:p>
+    <w:p>
+      <w:pPr>
+        <w:spacing w:after="0" w:line="240" w:lineRule="auto"/>
+        <w:rPr>
+          <w:rFonts w:ascii="Courier New" w:hAnsi="Courier New" w:cs="Courier New"/>
+        </w:rPr>
+      </w:pPr>
+      <w:proofErr w:type="gramStart"/>
+      <w:r>
+        <w:rPr>
+          <w:rFonts w:ascii="Courier New" w:hAnsi="Courier New" w:cs="Courier New"/>
+        </w:rPr>
+        <w:t>problem-</w:t>
+      </w:r>
+      <w:r>
+        <w:rPr>
+          <w:rFonts w:ascii="Courier New" w:hAnsi="Courier New" w:cs="Courier New"/>
+        </w:rPr>
+        <w:t>3</w:t>
+      </w:r>
+      <w:r>
+        <w:rPr>
+          <w:rFonts w:ascii="Courier New" w:hAnsi="Courier New" w:cs="Courier New"/>
+        </w:rPr>
+        <w:t>-query-1-metric-1.csv</w:t>
+      </w:r>
+      <w:proofErr w:type="gramEnd"/>
+    </w:p>
+    <w:p>
+      <w:pPr>
+        <w:spacing w:after="0" w:line="240" w:lineRule="auto"/>
+        <w:rPr>
+          <w:rFonts w:ascii="Courier New" w:hAnsi="Courier New" w:cs="Courier New"/>
+        </w:rPr>
+      </w:pPr>
+      <w:proofErr w:type="gramStart"/>
+      <w:r>
+        <w:rPr>
+          <w:rFonts w:ascii="Courier New" w:hAnsi="Courier New" w:cs="Courier New"/>
+        </w:rPr>
+        <w:t>problem-</w:t>
+      </w:r>
+      <w:r>
+        <w:rPr>
+          <w:rFonts w:ascii="Courier New" w:hAnsi="Courier New" w:cs="Courier New"/>
+        </w:rPr>
+        <w:t>3</w:t>
+      </w:r>
+      <w:r>
+        <w:rPr>
+          <w:rFonts w:ascii="Courier New" w:hAnsi="Courier New" w:cs="Courier New"/>
+        </w:rPr>
+        <w:t>-query-2-metric-2.csv</w:t>
+      </w:r>
+      <w:proofErr w:type="gramEnd"/>
+    </w:p>
+    <w:p>
+      <w:pPr>
+        <w:spacing w:after="0" w:line="240" w:lineRule="auto"/>
+        <w:rPr>
+          <w:rFonts w:ascii="Courier New" w:hAnsi="Courier New" w:cs="Courier New"/>
+        </w:rPr>
+      </w:pPr>
+      <w:proofErr w:type="gramStart"/>
+      <w:r>
+        <w:rPr>
+          <w:rFonts w:ascii="Courier New" w:hAnsi="Courier New" w:cs="Courier New"/>
+        </w:rPr>
+        <w:t>problem-</w:t>
+      </w:r>
+      <w:r>
+        <w:rPr>
+          <w:rFonts w:ascii="Courier New" w:hAnsi="Courier New" w:cs="Courier New"/>
+        </w:rPr>
+        <w:t>3</w:t>
+      </w:r>
+      <w:r>
+        <w:rPr>
+          <w:rFonts w:ascii="Courier New" w:hAnsi="Courier New" w:cs="Courier New"/>
+        </w:rPr>
+        <w:t>-query-</w:t>
+      </w:r>
+      <w:r>
+        <w:rPr>
+          <w:rFonts w:ascii="Courier New" w:hAnsi="Courier New" w:cs="Courier New"/>
+        </w:rPr>
+        <w:t>3</w:t>
+      </w:r>
+      <w:r>
+        <w:rPr>
+          <w:rFonts w:ascii="Courier New" w:hAnsi="Courier New" w:cs="Courier New"/>
+        </w:rPr>
+        <w:t>-metric-3.csv</w:t>
+      </w:r>
+      <w:proofErr w:type="gramEnd"/>
+    </w:p>
+    <w:p>
+      <w:pPr>
+        <w:spacing w:after="0" w:line="240" w:lineRule="auto"/>
+      </w:pPr>
+    </w:p>
+    <w:p>
+      <w:pPr>
+        <w:spacing w:after="0" w:line="240" w:lineRule="auto"/>
         <w:rPr>
           <w:b/>
         </w:rPr>
@@ -769,8 +933,6 @@
       <w:r>
         <w:t>PPAML-Challenge-Problem-4.pdf</w:t>
       </w:r>
-      <w:bookmarkStart w:id="0" w:name="_GoBack"/>
-      <w:bookmarkEnd w:id="0"/>
       <w:r>
         <w:t>.</w:t>
       </w:r>

</xml_diff>